<commit_message>
lots of changes to tweak code and produce new figures for paper
</commit_message>
<xml_diff>
--- a/figures/for_paper/abundance_coef_table.docx
+++ b/figures/for_paper/abundance_coef_table.docx
@@ -10,7 +10,7 @@
           <w:start w:w="60" w:type="dxa"/>
           <w:end w:w="60" w:type="dxa"/>
         </w:tblCellMar>
-        <w:tblW w:type="auto" w:w="0"/>
+        <w:tblW w:type="pct" w:w="100%"/>
         <w:tblLook w:firstRow="0" w:lastRow="0" w:firstColumn="0" w:lastColumn="0" w:noHBand="0" w:noVBand="0"/>
         <w:jc w:val="center"/>
       </w:tblPr>
@@ -180,79 +180,79 @@
                 <w:rFonts w:ascii="Calibri" w:hAnsi="Calibri"/>
                 <w:sz w:val="20"/>
               </w:rPr>
-              <w:t xml:space="default">-0.0008</w:t>
-            </w:r>
-          </w:p>
-        </w:tc>
-        <w:tc>
-          <w:tcPr>
-            <w:tcBorders>
-              <w:top w:val="single" w:space="0" w:color="D3D3D3"/>
-              <w:bottom w:val="single" w:space="0" w:color="D3D3D3"/>
-              <w:start w:val="single" w:space="0" w:color="D3D3D3"/>
-              <w:end w:val="single" w:space="0" w:color="D3D3D3"/>
-            </w:tcBorders>
-          </w:tcPr>
-          <w:p>
-            <w:pPr>
-              <w:spacing w:before="0" w:after="60"/>
-              <w:keepNext/>
-              <w:jc w:val="end"/>
-            </w:pPr>
-            <w:r>
-              <w:rPr>
-                <w:rFonts w:ascii="Calibri" w:hAnsi="Calibri"/>
-                <w:sz w:val="20"/>
-              </w:rPr>
-              <w:t xml:space="default">0.0022</w:t>
-            </w:r>
-          </w:p>
-        </w:tc>
-        <w:tc>
-          <w:tcPr>
-            <w:tcBorders>
-              <w:top w:val="single" w:space="0" w:color="D3D3D3"/>
-              <w:bottom w:val="single" w:space="0" w:color="D3D3D3"/>
-              <w:start w:val="single" w:space="0" w:color="D3D3D3"/>
-              <w:end w:val="single" w:space="0" w:color="D3D3D3"/>
-            </w:tcBorders>
-          </w:tcPr>
-          <w:p>
-            <w:pPr>
-              <w:spacing w:before="0" w:after="60"/>
-              <w:keepNext/>
-              <w:jc w:val="end"/>
-            </w:pPr>
-            <w:r>
-              <w:rPr>
-                <w:rFonts w:ascii="Calibri" w:hAnsi="Calibri"/>
-                <w:sz w:val="20"/>
-              </w:rPr>
-              <w:t xml:space="default">0.3792</w:t>
-            </w:r>
-          </w:p>
-        </w:tc>
-        <w:tc>
-          <w:tcPr>
-            <w:tcBorders>
-              <w:top w:val="single" w:space="0" w:color="D3D3D3"/>
-              <w:bottom w:val="single" w:space="0" w:color="D3D3D3"/>
-              <w:start w:val="single" w:space="0" w:color="D3D3D3"/>
-              <w:end w:val="single" w:space="0" w:color="D3D3D3"/>
-            </w:tcBorders>
-          </w:tcPr>
-          <w:p>
-            <w:pPr>
-              <w:spacing w:before="0" w:after="60"/>
-              <w:keepNext/>
-              <w:jc w:val="end"/>
-            </w:pPr>
-            <w:r>
-              <w:rPr>
-                <w:rFonts w:ascii="Calibri" w:hAnsi="Calibri"/>
-                <w:sz w:val="20"/>
-              </w:rPr>
-              <w:t xml:space="default">0.7046</w:t>
+              <w:t xml:space="default">-0.0011</w:t>
+            </w:r>
+          </w:p>
+        </w:tc>
+        <w:tc>
+          <w:tcPr>
+            <w:tcBorders>
+              <w:top w:val="single" w:space="0" w:color="D3D3D3"/>
+              <w:bottom w:val="single" w:space="0" w:color="D3D3D3"/>
+              <w:start w:val="single" w:space="0" w:color="D3D3D3"/>
+              <w:end w:val="single" w:space="0" w:color="D3D3D3"/>
+            </w:tcBorders>
+          </w:tcPr>
+          <w:p>
+            <w:pPr>
+              <w:spacing w:before="0" w:after="60"/>
+              <w:keepNext/>
+              <w:jc w:val="end"/>
+            </w:pPr>
+            <w:r>
+              <w:rPr>
+                <w:rFonts w:ascii="Calibri" w:hAnsi="Calibri"/>
+                <w:sz w:val="20"/>
+              </w:rPr>
+              <w:t xml:space="default">0.0020</w:t>
+            </w:r>
+          </w:p>
+        </w:tc>
+        <w:tc>
+          <w:tcPr>
+            <w:tcBorders>
+              <w:top w:val="single" w:space="0" w:color="D3D3D3"/>
+              <w:bottom w:val="single" w:space="0" w:color="D3D3D3"/>
+              <w:start w:val="single" w:space="0" w:color="D3D3D3"/>
+              <w:end w:val="single" w:space="0" w:color="D3D3D3"/>
+            </w:tcBorders>
+          </w:tcPr>
+          <w:p>
+            <w:pPr>
+              <w:spacing w:before="0" w:after="60"/>
+              <w:keepNext/>
+              <w:jc w:val="end"/>
+            </w:pPr>
+            <w:r>
+              <w:rPr>
+                <w:rFonts w:ascii="Calibri" w:hAnsi="Calibri"/>
+                <w:sz w:val="20"/>
+              </w:rPr>
+              <w:t xml:space="default">0.5400</w:t>
+            </w:r>
+          </w:p>
+        </w:tc>
+        <w:tc>
+          <w:tcPr>
+            <w:tcBorders>
+              <w:top w:val="single" w:space="0" w:color="D3D3D3"/>
+              <w:bottom w:val="single" w:space="0" w:color="D3D3D3"/>
+              <w:start w:val="single" w:space="0" w:color="D3D3D3"/>
+              <w:end w:val="single" w:space="0" w:color="D3D3D3"/>
+            </w:tcBorders>
+          </w:tcPr>
+          <w:p>
+            <w:pPr>
+              <w:spacing w:before="0" w:after="60"/>
+              <w:keepNext/>
+              <w:jc w:val="end"/>
+            </w:pPr>
+            <w:r>
+              <w:rPr>
+                <w:rFonts w:ascii="Calibri" w:hAnsi="Calibri"/>
+                <w:sz w:val="20"/>
+              </w:rPr>
+              <w:t xml:space="default">0.5892</w:t>
             </w:r>
           </w:p>
         </w:tc>
@@ -305,79 +305,79 @@
                 <w:rFonts w:ascii="Calibri" w:hAnsi="Calibri"/>
                 <w:sz w:val="20"/>
               </w:rPr>
-              <w:t xml:space="default">0.1429</w:t>
-            </w:r>
-          </w:p>
-        </w:tc>
-        <w:tc>
-          <w:tcPr>
-            <w:tcBorders>
-              <w:top w:val="single" w:space="0" w:color="D3D3D3"/>
-              <w:bottom w:val="single" w:space="0" w:color="D3D3D3"/>
-              <w:start w:val="single" w:space="0" w:color="D3D3D3"/>
-              <w:end w:val="single" w:space="0" w:color="D3D3D3"/>
-            </w:tcBorders>
-          </w:tcPr>
-          <w:p>
-            <w:pPr>
-              <w:spacing w:before="0" w:after="60"/>
-              <w:keepNext/>
-              <w:jc w:val="end"/>
-            </w:pPr>
-            <w:r>
-              <w:rPr>
-                <w:rFonts w:ascii="Calibri" w:hAnsi="Calibri"/>
-                <w:sz w:val="20"/>
-              </w:rPr>
-              <w:t xml:space="default">0.2479</w:t>
-            </w:r>
-          </w:p>
-        </w:tc>
-        <w:tc>
-          <w:tcPr>
-            <w:tcBorders>
-              <w:top w:val="single" w:space="0" w:color="D3D3D3"/>
-              <w:bottom w:val="single" w:space="0" w:color="D3D3D3"/>
-              <w:start w:val="single" w:space="0" w:color="D3D3D3"/>
-              <w:end w:val="single" w:space="0" w:color="D3D3D3"/>
-            </w:tcBorders>
-          </w:tcPr>
-          <w:p>
-            <w:pPr>
-              <w:spacing w:before="0" w:after="60"/>
-              <w:keepNext/>
-              <w:jc w:val="end"/>
-            </w:pPr>
-            <w:r>
-              <w:rPr>
-                <w:rFonts w:ascii="Calibri" w:hAnsi="Calibri"/>
-                <w:sz w:val="20"/>
-              </w:rPr>
-              <w:t xml:space="default">0.5762</w:t>
-            </w:r>
-          </w:p>
-        </w:tc>
-        <w:tc>
-          <w:tcPr>
-            <w:tcBorders>
-              <w:top w:val="single" w:space="0" w:color="D3D3D3"/>
-              <w:bottom w:val="single" w:space="0" w:color="D3D3D3"/>
-              <w:start w:val="single" w:space="0" w:color="D3D3D3"/>
-              <w:end w:val="single" w:space="0" w:color="D3D3D3"/>
-            </w:tcBorders>
-          </w:tcPr>
-          <w:p>
-            <w:pPr>
-              <w:spacing w:before="0" w:after="60"/>
-              <w:keepNext/>
-              <w:jc w:val="end"/>
-            </w:pPr>
-            <w:r>
-              <w:rPr>
-                <w:rFonts w:ascii="Calibri" w:hAnsi="Calibri"/>
-                <w:sz w:val="20"/>
-              </w:rPr>
-              <w:t xml:space="default">0.5645</w:t>
+              <w:t xml:space="default">-0.0333</w:t>
+            </w:r>
+          </w:p>
+        </w:tc>
+        <w:tc>
+          <w:tcPr>
+            <w:tcBorders>
+              <w:top w:val="single" w:space="0" w:color="D3D3D3"/>
+              <w:bottom w:val="single" w:space="0" w:color="D3D3D3"/>
+              <w:start w:val="single" w:space="0" w:color="D3D3D3"/>
+              <w:end w:val="single" w:space="0" w:color="D3D3D3"/>
+            </w:tcBorders>
+          </w:tcPr>
+          <w:p>
+            <w:pPr>
+              <w:spacing w:before="0" w:after="60"/>
+              <w:keepNext/>
+              <w:jc w:val="end"/>
+            </w:pPr>
+            <w:r>
+              <w:rPr>
+                <w:rFonts w:ascii="Calibri" w:hAnsi="Calibri"/>
+                <w:sz w:val="20"/>
+              </w:rPr>
+              <w:t xml:space="default">0.2313</w:t>
+            </w:r>
+          </w:p>
+        </w:tc>
+        <w:tc>
+          <w:tcPr>
+            <w:tcBorders>
+              <w:top w:val="single" w:space="0" w:color="D3D3D3"/>
+              <w:bottom w:val="single" w:space="0" w:color="D3D3D3"/>
+              <w:start w:val="single" w:space="0" w:color="D3D3D3"/>
+              <w:end w:val="single" w:space="0" w:color="D3D3D3"/>
+            </w:tcBorders>
+          </w:tcPr>
+          <w:p>
+            <w:pPr>
+              <w:spacing w:before="0" w:after="60"/>
+              <w:keepNext/>
+              <w:jc w:val="end"/>
+            </w:pPr>
+            <w:r>
+              <w:rPr>
+                <w:rFonts w:ascii="Calibri" w:hAnsi="Calibri"/>
+                <w:sz w:val="20"/>
+              </w:rPr>
+              <w:t xml:space="default">0.1440</w:t>
+            </w:r>
+          </w:p>
+        </w:tc>
+        <w:tc>
+          <w:tcPr>
+            <w:tcBorders>
+              <w:top w:val="single" w:space="0" w:color="D3D3D3"/>
+              <w:bottom w:val="single" w:space="0" w:color="D3D3D3"/>
+              <w:start w:val="single" w:space="0" w:color="D3D3D3"/>
+              <w:end w:val="single" w:space="0" w:color="D3D3D3"/>
+            </w:tcBorders>
+          </w:tcPr>
+          <w:p>
+            <w:pPr>
+              <w:spacing w:before="0" w:after="60"/>
+              <w:keepNext/>
+              <w:jc w:val="end"/>
+            </w:pPr>
+            <w:r>
+              <w:rPr>
+                <w:rFonts w:ascii="Calibri" w:hAnsi="Calibri"/>
+                <w:sz w:val="20"/>
+              </w:rPr>
+              <w:t xml:space="default">0.8855</w:t>
             </w:r>
           </w:p>
         </w:tc>
@@ -430,79 +430,79 @@
                 <w:rFonts w:ascii="Calibri" w:hAnsi="Calibri"/>
                 <w:sz w:val="20"/>
               </w:rPr>
-              <w:t xml:space="default">0.0164</w:t>
-            </w:r>
-          </w:p>
-        </w:tc>
-        <w:tc>
-          <w:tcPr>
-            <w:tcBorders>
-              <w:top w:val="single" w:space="0" w:color="D3D3D3"/>
-              <w:bottom w:val="single" w:space="0" w:color="D3D3D3"/>
-              <w:start w:val="single" w:space="0" w:color="D3D3D3"/>
-              <w:end w:val="single" w:space="0" w:color="D3D3D3"/>
-            </w:tcBorders>
-          </w:tcPr>
-          <w:p>
-            <w:pPr>
-              <w:spacing w:before="0" w:after="60"/>
-              <w:keepNext/>
-              <w:jc w:val="end"/>
-            </w:pPr>
-            <w:r>
-              <w:rPr>
-                <w:rFonts w:ascii="Calibri" w:hAnsi="Calibri"/>
-                <w:sz w:val="20"/>
-              </w:rPr>
-              <w:t xml:space="default">0.2112</w:t>
-            </w:r>
-          </w:p>
-        </w:tc>
-        <w:tc>
-          <w:tcPr>
-            <w:tcBorders>
-              <w:top w:val="single" w:space="0" w:color="D3D3D3"/>
-              <w:bottom w:val="single" w:space="0" w:color="D3D3D3"/>
-              <w:start w:val="single" w:space="0" w:color="D3D3D3"/>
-              <w:end w:val="single" w:space="0" w:color="D3D3D3"/>
-            </w:tcBorders>
-          </w:tcPr>
-          <w:p>
-            <w:pPr>
-              <w:spacing w:before="0" w:after="60"/>
-              <w:keepNext/>
-              <w:jc w:val="end"/>
-            </w:pPr>
-            <w:r>
-              <w:rPr>
-                <w:rFonts w:ascii="Calibri" w:hAnsi="Calibri"/>
-                <w:sz w:val="20"/>
-              </w:rPr>
-              <w:t xml:space="default">0.0777</w:t>
-            </w:r>
-          </w:p>
-        </w:tc>
-        <w:tc>
-          <w:tcPr>
-            <w:tcBorders>
-              <w:top w:val="single" w:space="0" w:color="D3D3D3"/>
-              <w:bottom w:val="single" w:space="0" w:color="D3D3D3"/>
-              <w:start w:val="single" w:space="0" w:color="D3D3D3"/>
-              <w:end w:val="single" w:space="0" w:color="D3D3D3"/>
-            </w:tcBorders>
-          </w:tcPr>
-          <w:p>
-            <w:pPr>
-              <w:spacing w:before="0" w:after="60"/>
-              <w:keepNext/>
-              <w:jc w:val="end"/>
-            </w:pPr>
-            <w:r>
-              <w:rPr>
-                <w:rFonts w:ascii="Calibri" w:hAnsi="Calibri"/>
-                <w:sz w:val="20"/>
-              </w:rPr>
-              <w:t xml:space="default">0.9380</w:t>
+              <w:t xml:space="default">-0.0879</w:t>
+            </w:r>
+          </w:p>
+        </w:tc>
+        <w:tc>
+          <w:tcPr>
+            <w:tcBorders>
+              <w:top w:val="single" w:space="0" w:color="D3D3D3"/>
+              <w:bottom w:val="single" w:space="0" w:color="D3D3D3"/>
+              <w:start w:val="single" w:space="0" w:color="D3D3D3"/>
+              <w:end w:val="single" w:space="0" w:color="D3D3D3"/>
+            </w:tcBorders>
+          </w:tcPr>
+          <w:p>
+            <w:pPr>
+              <w:spacing w:before="0" w:after="60"/>
+              <w:keepNext/>
+              <w:jc w:val="end"/>
+            </w:pPr>
+            <w:r>
+              <w:rPr>
+                <w:rFonts w:ascii="Calibri" w:hAnsi="Calibri"/>
+                <w:sz w:val="20"/>
+              </w:rPr>
+              <w:t xml:space="default">0.1939</w:t>
+            </w:r>
+          </w:p>
+        </w:tc>
+        <w:tc>
+          <w:tcPr>
+            <w:tcBorders>
+              <w:top w:val="single" w:space="0" w:color="D3D3D3"/>
+              <w:bottom w:val="single" w:space="0" w:color="D3D3D3"/>
+              <w:start w:val="single" w:space="0" w:color="D3D3D3"/>
+              <w:end w:val="single" w:space="0" w:color="D3D3D3"/>
+            </w:tcBorders>
+          </w:tcPr>
+          <w:p>
+            <w:pPr>
+              <w:spacing w:before="0" w:after="60"/>
+              <w:keepNext/>
+              <w:jc w:val="end"/>
+            </w:pPr>
+            <w:r>
+              <w:rPr>
+                <w:rFonts w:ascii="Calibri" w:hAnsi="Calibri"/>
+                <w:sz w:val="20"/>
+              </w:rPr>
+              <w:t xml:space="default">0.4535</w:t>
+            </w:r>
+          </w:p>
+        </w:tc>
+        <w:tc>
+          <w:tcPr>
+            <w:tcBorders>
+              <w:top w:val="single" w:space="0" w:color="D3D3D3"/>
+              <w:bottom w:val="single" w:space="0" w:color="D3D3D3"/>
+              <w:start w:val="single" w:space="0" w:color="D3D3D3"/>
+              <w:end w:val="single" w:space="0" w:color="D3D3D3"/>
+            </w:tcBorders>
+          </w:tcPr>
+          <w:p>
+            <w:pPr>
+              <w:spacing w:before="0" w:after="60"/>
+              <w:keepNext/>
+              <w:jc w:val="end"/>
+            </w:pPr>
+            <w:r>
+              <w:rPr>
+                <w:rFonts w:ascii="Calibri" w:hAnsi="Calibri"/>
+                <w:sz w:val="20"/>
+              </w:rPr>
+              <w:t xml:space="default">0.6502</w:t>
             </w:r>
           </w:p>
         </w:tc>
@@ -555,79 +555,79 @@
                 <w:rFonts w:ascii="Calibri" w:hAnsi="Calibri"/>
                 <w:sz w:val="20"/>
               </w:rPr>
-              <w:t xml:space="default">0.0413</w:t>
-            </w:r>
-          </w:p>
-        </w:tc>
-        <w:tc>
-          <w:tcPr>
-            <w:tcBorders>
-              <w:top w:val="single" w:space="0" w:color="D3D3D3"/>
-              <w:bottom w:val="single" w:space="0" w:color="D3D3D3"/>
-              <w:start w:val="single" w:space="0" w:color="D3D3D3"/>
-              <w:end w:val="single" w:space="0" w:color="D3D3D3"/>
-            </w:tcBorders>
-          </w:tcPr>
-          <w:p>
-            <w:pPr>
-              <w:spacing w:before="0" w:after="60"/>
-              <w:keepNext/>
-              <w:jc w:val="end"/>
-            </w:pPr>
-            <w:r>
-              <w:rPr>
-                <w:rFonts w:ascii="Calibri" w:hAnsi="Calibri"/>
-                <w:sz w:val="20"/>
-              </w:rPr>
-              <w:t xml:space="default">0.3809</w:t>
-            </w:r>
-          </w:p>
-        </w:tc>
-        <w:tc>
-          <w:tcPr>
-            <w:tcBorders>
-              <w:top w:val="single" w:space="0" w:color="D3D3D3"/>
-              <w:bottom w:val="single" w:space="0" w:color="D3D3D3"/>
-              <w:start w:val="single" w:space="0" w:color="D3D3D3"/>
-              <w:end w:val="single" w:space="0" w:color="D3D3D3"/>
-            </w:tcBorders>
-          </w:tcPr>
-          <w:p>
-            <w:pPr>
-              <w:spacing w:before="0" w:after="60"/>
-              <w:keepNext/>
-              <w:jc w:val="end"/>
-            </w:pPr>
-            <w:r>
-              <w:rPr>
-                <w:rFonts w:ascii="Calibri" w:hAnsi="Calibri"/>
-                <w:sz w:val="20"/>
-              </w:rPr>
-              <w:t xml:space="default">0.1084</w:t>
-            </w:r>
-          </w:p>
-        </w:tc>
-        <w:tc>
-          <w:tcPr>
-            <w:tcBorders>
-              <w:top w:val="single" w:space="0" w:color="D3D3D3"/>
-              <w:bottom w:val="single" w:space="0" w:color="D3D3D3"/>
-              <w:start w:val="single" w:space="0" w:color="D3D3D3"/>
-              <w:end w:val="single" w:space="0" w:color="D3D3D3"/>
-            </w:tcBorders>
-          </w:tcPr>
-          <w:p>
-            <w:pPr>
-              <w:spacing w:before="0" w:after="60"/>
-              <w:keepNext/>
-              <w:jc w:val="end"/>
-            </w:pPr>
-            <w:r>
-              <w:rPr>
-                <w:rFonts w:ascii="Calibri" w:hAnsi="Calibri"/>
-                <w:sz w:val="20"/>
-              </w:rPr>
-              <w:t xml:space="default">0.9137</w:t>
+              <w:t xml:space="default">-0.2320</w:t>
+            </w:r>
+          </w:p>
+        </w:tc>
+        <w:tc>
+          <w:tcPr>
+            <w:tcBorders>
+              <w:top w:val="single" w:space="0" w:color="D3D3D3"/>
+              <w:bottom w:val="single" w:space="0" w:color="D3D3D3"/>
+              <w:start w:val="single" w:space="0" w:color="D3D3D3"/>
+              <w:end w:val="single" w:space="0" w:color="D3D3D3"/>
+            </w:tcBorders>
+          </w:tcPr>
+          <w:p>
+            <w:pPr>
+              <w:spacing w:before="0" w:after="60"/>
+              <w:keepNext/>
+              <w:jc w:val="end"/>
+            </w:pPr>
+            <w:r>
+              <w:rPr>
+                <w:rFonts w:ascii="Calibri" w:hAnsi="Calibri"/>
+                <w:sz w:val="20"/>
+              </w:rPr>
+              <w:t xml:space="default">0.3305</w:t>
+            </w:r>
+          </w:p>
+        </w:tc>
+        <w:tc>
+          <w:tcPr>
+            <w:tcBorders>
+              <w:top w:val="single" w:space="0" w:color="D3D3D3"/>
+              <w:bottom w:val="single" w:space="0" w:color="D3D3D3"/>
+              <w:start w:val="single" w:space="0" w:color="D3D3D3"/>
+              <w:end w:val="single" w:space="0" w:color="D3D3D3"/>
+            </w:tcBorders>
+          </w:tcPr>
+          <w:p>
+            <w:pPr>
+              <w:spacing w:before="0" w:after="60"/>
+              <w:keepNext/>
+              <w:jc w:val="end"/>
+            </w:pPr>
+            <w:r>
+              <w:rPr>
+                <w:rFonts w:ascii="Calibri" w:hAnsi="Calibri"/>
+                <w:sz w:val="20"/>
+              </w:rPr>
+              <w:t xml:space="default">0.7020</w:t>
+            </w:r>
+          </w:p>
+        </w:tc>
+        <w:tc>
+          <w:tcPr>
+            <w:tcBorders>
+              <w:top w:val="single" w:space="0" w:color="D3D3D3"/>
+              <w:bottom w:val="single" w:space="0" w:color="D3D3D3"/>
+              <w:start w:val="single" w:space="0" w:color="D3D3D3"/>
+              <w:end w:val="single" w:space="0" w:color="D3D3D3"/>
+            </w:tcBorders>
+          </w:tcPr>
+          <w:p>
+            <w:pPr>
+              <w:spacing w:before="0" w:after="60"/>
+              <w:keepNext/>
+              <w:jc w:val="end"/>
+            </w:pPr>
+            <w:r>
+              <w:rPr>
+                <w:rFonts w:ascii="Calibri" w:hAnsi="Calibri"/>
+                <w:sz w:val="20"/>
+              </w:rPr>
+              <w:t xml:space="default">0.4827</w:t>
             </w:r>
           </w:p>
         </w:tc>
@@ -680,79 +680,79 @@
                 <w:rFonts w:ascii="Calibri" w:hAnsi="Calibri"/>
                 <w:sz w:val="20"/>
               </w:rPr>
-              <w:t xml:space="default">0.0052</w:t>
-            </w:r>
-          </w:p>
-        </w:tc>
-        <w:tc>
-          <w:tcPr>
-            <w:tcBorders>
-              <w:top w:val="single" w:space="0" w:color="D3D3D3"/>
-              <w:bottom w:val="single" w:space="0" w:color="D3D3D3"/>
-              <w:start w:val="single" w:space="0" w:color="D3D3D3"/>
-              <w:end w:val="single" w:space="0" w:color="D3D3D3"/>
-            </w:tcBorders>
-          </w:tcPr>
-          <w:p>
-            <w:pPr>
-              <w:spacing w:before="0" w:after="60"/>
-              <w:keepNext/>
-              <w:jc w:val="end"/>
-            </w:pPr>
-            <w:r>
-              <w:rPr>
-                <w:rFonts w:ascii="Calibri" w:hAnsi="Calibri"/>
-                <w:sz w:val="20"/>
-              </w:rPr>
-              <w:t xml:space="default">0.0088</w:t>
-            </w:r>
-          </w:p>
-        </w:tc>
-        <w:tc>
-          <w:tcPr>
-            <w:tcBorders>
-              <w:top w:val="single" w:space="0" w:color="D3D3D3"/>
-              <w:bottom w:val="single" w:space="0" w:color="D3D3D3"/>
-              <w:start w:val="single" w:space="0" w:color="D3D3D3"/>
-              <w:end w:val="single" w:space="0" w:color="D3D3D3"/>
-            </w:tcBorders>
-          </w:tcPr>
-          <w:p>
-            <w:pPr>
-              <w:spacing w:before="0" w:after="60"/>
-              <w:keepNext/>
-              <w:jc w:val="end"/>
-            </w:pPr>
-            <w:r>
-              <w:rPr>
-                <w:rFonts w:ascii="Calibri" w:hAnsi="Calibri"/>
-                <w:sz w:val="20"/>
-              </w:rPr>
-              <w:t xml:space="default">0.5899</w:t>
-            </w:r>
-          </w:p>
-        </w:tc>
-        <w:tc>
-          <w:tcPr>
-            <w:tcBorders>
-              <w:top w:val="single" w:space="0" w:color="D3D3D3"/>
-              <w:bottom w:val="single" w:space="0" w:color="D3D3D3"/>
-              <w:start w:val="single" w:space="0" w:color="D3D3D3"/>
-              <w:end w:val="single" w:space="0" w:color="D3D3D3"/>
-            </w:tcBorders>
-          </w:tcPr>
-          <w:p>
-            <w:pPr>
-              <w:spacing w:before="0" w:after="60"/>
-              <w:keepNext/>
-              <w:jc w:val="end"/>
-            </w:pPr>
-            <w:r>
-              <w:rPr>
-                <w:rFonts w:ascii="Calibri" w:hAnsi="Calibri"/>
-                <w:sz w:val="20"/>
-              </w:rPr>
-              <w:t xml:space="default">0.5553</w:t>
+              <w:t xml:space="default">0.0103</w:t>
+            </w:r>
+          </w:p>
+        </w:tc>
+        <w:tc>
+          <w:tcPr>
+            <w:tcBorders>
+              <w:top w:val="single" w:space="0" w:color="D3D3D3"/>
+              <w:bottom w:val="single" w:space="0" w:color="D3D3D3"/>
+              <w:start w:val="single" w:space="0" w:color="D3D3D3"/>
+              <w:end w:val="single" w:space="0" w:color="D3D3D3"/>
+            </w:tcBorders>
+          </w:tcPr>
+          <w:p>
+            <w:pPr>
+              <w:spacing w:before="0" w:after="60"/>
+              <w:keepNext/>
+              <w:jc w:val="end"/>
+            </w:pPr>
+            <w:r>
+              <w:rPr>
+                <w:rFonts w:ascii="Calibri" w:hAnsi="Calibri"/>
+                <w:sz w:val="20"/>
+              </w:rPr>
+              <w:t xml:space="default">0.0111</w:t>
+            </w:r>
+          </w:p>
+        </w:tc>
+        <w:tc>
+          <w:tcPr>
+            <w:tcBorders>
+              <w:top w:val="single" w:space="0" w:color="D3D3D3"/>
+              <w:bottom w:val="single" w:space="0" w:color="D3D3D3"/>
+              <w:start w:val="single" w:space="0" w:color="D3D3D3"/>
+              <w:end w:val="single" w:space="0" w:color="D3D3D3"/>
+            </w:tcBorders>
+          </w:tcPr>
+          <w:p>
+            <w:pPr>
+              <w:spacing w:before="0" w:after="60"/>
+              <w:keepNext/>
+              <w:jc w:val="end"/>
+            </w:pPr>
+            <w:r>
+              <w:rPr>
+                <w:rFonts w:ascii="Calibri" w:hAnsi="Calibri"/>
+                <w:sz w:val="20"/>
+              </w:rPr>
+              <w:t xml:space="default">0.9297</w:t>
+            </w:r>
+          </w:p>
+        </w:tc>
+        <w:tc>
+          <w:tcPr>
+            <w:tcBorders>
+              <w:top w:val="single" w:space="0" w:color="D3D3D3"/>
+              <w:bottom w:val="single" w:space="0" w:color="D3D3D3"/>
+              <w:start w:val="single" w:space="0" w:color="D3D3D3"/>
+              <w:end w:val="single" w:space="0" w:color="D3D3D3"/>
+            </w:tcBorders>
+          </w:tcPr>
+          <w:p>
+            <w:pPr>
+              <w:spacing w:before="0" w:after="60"/>
+              <w:keepNext/>
+              <w:jc w:val="end"/>
+            </w:pPr>
+            <w:r>
+              <w:rPr>
+                <w:rFonts w:ascii="Calibri" w:hAnsi="Calibri"/>
+                <w:sz w:val="20"/>
+              </w:rPr>
+              <w:t xml:space="default">0.3525</w:t>
             </w:r>
           </w:p>
         </w:tc>
@@ -805,79 +805,79 @@
                 <w:rFonts w:ascii="Calibri" w:hAnsi="Calibri"/>
                 <w:sz w:val="20"/>
               </w:rPr>
-              <w:t xml:space="default">-0.4051</w:t>
-            </w:r>
-          </w:p>
-        </w:tc>
-        <w:tc>
-          <w:tcPr>
-            <w:tcBorders>
-              <w:top w:val="single" w:space="0" w:color="D3D3D3"/>
-              <w:bottom w:val="single" w:space="0" w:color="D3D3D3"/>
-              <w:start w:val="single" w:space="0" w:color="D3D3D3"/>
-              <w:end w:val="single" w:space="0" w:color="D3D3D3"/>
-            </w:tcBorders>
-          </w:tcPr>
-          <w:p>
-            <w:pPr>
-              <w:spacing w:before="0" w:after="60"/>
-              <w:keepNext/>
-              <w:jc w:val="end"/>
-            </w:pPr>
-            <w:r>
-              <w:rPr>
-                <w:rFonts w:ascii="Calibri" w:hAnsi="Calibri"/>
-                <w:sz w:val="20"/>
-              </w:rPr>
-              <w:t xml:space="default">0.4519</w:t>
-            </w:r>
-          </w:p>
-        </w:tc>
-        <w:tc>
-          <w:tcPr>
-            <w:tcBorders>
-              <w:top w:val="single" w:space="0" w:color="D3D3D3"/>
-              <w:bottom w:val="single" w:space="0" w:color="D3D3D3"/>
-              <w:start w:val="single" w:space="0" w:color="D3D3D3"/>
-              <w:end w:val="single" w:space="0" w:color="D3D3D3"/>
-            </w:tcBorders>
-          </w:tcPr>
-          <w:p>
-            <w:pPr>
-              <w:spacing w:before="0" w:after="60"/>
-              <w:keepNext/>
-              <w:jc w:val="end"/>
-            </w:pPr>
-            <w:r>
-              <w:rPr>
-                <w:rFonts w:ascii="Calibri" w:hAnsi="Calibri"/>
-                <w:sz w:val="20"/>
-              </w:rPr>
-              <w:t xml:space="default">0.8965</w:t>
-            </w:r>
-          </w:p>
-        </w:tc>
-        <w:tc>
-          <w:tcPr>
-            <w:tcBorders>
-              <w:top w:val="single" w:space="0" w:color="D3D3D3"/>
-              <w:bottom w:val="single" w:space="0" w:color="D3D3D3"/>
-              <w:start w:val="single" w:space="0" w:color="D3D3D3"/>
-              <w:end w:val="single" w:space="0" w:color="D3D3D3"/>
-            </w:tcBorders>
-          </w:tcPr>
-          <w:p>
-            <w:pPr>
-              <w:spacing w:before="0" w:after="60"/>
-              <w:keepNext/>
-              <w:jc w:val="end"/>
-            </w:pPr>
-            <w:r>
-              <w:rPr>
-                <w:rFonts w:ascii="Calibri" w:hAnsi="Calibri"/>
-                <w:sz w:val="20"/>
-              </w:rPr>
-              <w:t xml:space="default">0.3700</w:t>
+              <w:t xml:space="default">0.0405</w:t>
+            </w:r>
+          </w:p>
+        </w:tc>
+        <w:tc>
+          <w:tcPr>
+            <w:tcBorders>
+              <w:top w:val="single" w:space="0" w:color="D3D3D3"/>
+              <w:bottom w:val="single" w:space="0" w:color="D3D3D3"/>
+              <w:start w:val="single" w:space="0" w:color="D3D3D3"/>
+              <w:end w:val="single" w:space="0" w:color="D3D3D3"/>
+            </w:tcBorders>
+          </w:tcPr>
+          <w:p>
+            <w:pPr>
+              <w:spacing w:before="0" w:after="60"/>
+              <w:keepNext/>
+              <w:jc w:val="end"/>
+            </w:pPr>
+            <w:r>
+              <w:rPr>
+                <w:rFonts w:ascii="Calibri" w:hAnsi="Calibri"/>
+                <w:sz w:val="20"/>
+              </w:rPr>
+              <w:t xml:space="default">0.3891</w:t>
+            </w:r>
+          </w:p>
+        </w:tc>
+        <w:tc>
+          <w:tcPr>
+            <w:tcBorders>
+              <w:top w:val="single" w:space="0" w:color="D3D3D3"/>
+              <w:bottom w:val="single" w:space="0" w:color="D3D3D3"/>
+              <w:start w:val="single" w:space="0" w:color="D3D3D3"/>
+              <w:end w:val="single" w:space="0" w:color="D3D3D3"/>
+            </w:tcBorders>
+          </w:tcPr>
+          <w:p>
+            <w:pPr>
+              <w:spacing w:before="0" w:after="60"/>
+              <w:keepNext/>
+              <w:jc w:val="end"/>
+            </w:pPr>
+            <w:r>
+              <w:rPr>
+                <w:rFonts w:ascii="Calibri" w:hAnsi="Calibri"/>
+                <w:sz w:val="20"/>
+              </w:rPr>
+              <w:t xml:space="default">0.1042</w:t>
+            </w:r>
+          </w:p>
+        </w:tc>
+        <w:tc>
+          <w:tcPr>
+            <w:tcBorders>
+              <w:top w:val="single" w:space="0" w:color="D3D3D3"/>
+              <w:bottom w:val="single" w:space="0" w:color="D3D3D3"/>
+              <w:start w:val="single" w:space="0" w:color="D3D3D3"/>
+              <w:end w:val="single" w:space="0" w:color="D3D3D3"/>
+            </w:tcBorders>
+          </w:tcPr>
+          <w:p>
+            <w:pPr>
+              <w:spacing w:before="0" w:after="60"/>
+              <w:keepNext/>
+              <w:jc w:val="end"/>
+            </w:pPr>
+            <w:r>
+              <w:rPr>
+                <w:rFonts w:ascii="Calibri" w:hAnsi="Calibri"/>
+                <w:sz w:val="20"/>
+              </w:rPr>
+              <w:t xml:space="default">0.9170</w:t>
             </w:r>
           </w:p>
         </w:tc>
@@ -930,79 +930,79 @@
                 <w:rFonts w:ascii="Calibri" w:hAnsi="Calibri"/>
                 <w:sz w:val="20"/>
               </w:rPr>
-              <w:t xml:space="default">0.0053</w:t>
-            </w:r>
-          </w:p>
-        </w:tc>
-        <w:tc>
-          <w:tcPr>
-            <w:tcBorders>
-              <w:top w:val="single" w:space="0" w:color="D3D3D3"/>
-              <w:bottom w:val="single" w:space="0" w:color="D3D3D3"/>
-              <w:start w:val="single" w:space="0" w:color="D3D3D3"/>
-              <w:end w:val="single" w:space="0" w:color="D3D3D3"/>
-            </w:tcBorders>
-          </w:tcPr>
-          <w:p>
-            <w:pPr>
-              <w:spacing w:before="0" w:after="60"/>
-              <w:keepNext/>
-              <w:jc w:val="end"/>
-            </w:pPr>
-            <w:r>
-              <w:rPr>
-                <w:rFonts w:ascii="Calibri" w:hAnsi="Calibri"/>
-                <w:sz w:val="20"/>
-              </w:rPr>
-              <w:t xml:space="default">0.0024</w:t>
-            </w:r>
-          </w:p>
-        </w:tc>
-        <w:tc>
-          <w:tcPr>
-            <w:tcBorders>
-              <w:top w:val="single" w:space="0" w:color="D3D3D3"/>
-              <w:bottom w:val="single" w:space="0" w:color="D3D3D3"/>
-              <w:start w:val="single" w:space="0" w:color="D3D3D3"/>
-              <w:end w:val="single" w:space="0" w:color="D3D3D3"/>
-            </w:tcBorders>
-          </w:tcPr>
-          <w:p>
-            <w:pPr>
-              <w:spacing w:before="0" w:after="60"/>
-              <w:keepNext/>
-              <w:jc w:val="end"/>
-            </w:pPr>
-            <w:r>
-              <w:rPr>
-                <w:rFonts w:ascii="Calibri" w:hAnsi="Calibri"/>
-                <w:sz w:val="20"/>
-              </w:rPr>
-              <w:t xml:space="default">2.2266</w:t>
-            </w:r>
-          </w:p>
-        </w:tc>
-        <w:tc>
-          <w:tcPr>
-            <w:tcBorders>
-              <w:top w:val="single" w:space="0" w:color="D3D3D3"/>
-              <w:bottom w:val="single" w:space="0" w:color="D3D3D3"/>
-              <w:start w:val="single" w:space="0" w:color="D3D3D3"/>
-              <w:end w:val="single" w:space="0" w:color="D3D3D3"/>
-            </w:tcBorders>
-          </w:tcPr>
-          <w:p>
-            <w:pPr>
-              <w:spacing w:before="0" w:after="60"/>
-              <w:keepNext/>
-              <w:jc w:val="end"/>
-            </w:pPr>
-            <w:r>
-              <w:rPr>
-                <w:rFonts w:ascii="Calibri" w:hAnsi="Calibri"/>
-                <w:sz w:val="20"/>
-              </w:rPr>
-              <w:t xml:space="default">0.0260</w:t>
+              <w:t xml:space="default">0.0052</w:t>
+            </w:r>
+          </w:p>
+        </w:tc>
+        <w:tc>
+          <w:tcPr>
+            <w:tcBorders>
+              <w:top w:val="single" w:space="0" w:color="D3D3D3"/>
+              <w:bottom w:val="single" w:space="0" w:color="D3D3D3"/>
+              <w:start w:val="single" w:space="0" w:color="D3D3D3"/>
+              <w:end w:val="single" w:space="0" w:color="D3D3D3"/>
+            </w:tcBorders>
+          </w:tcPr>
+          <w:p>
+            <w:pPr>
+              <w:spacing w:before="0" w:after="60"/>
+              <w:keepNext/>
+              <w:jc w:val="end"/>
+            </w:pPr>
+            <w:r>
+              <w:rPr>
+                <w:rFonts w:ascii="Calibri" w:hAnsi="Calibri"/>
+                <w:sz w:val="20"/>
+              </w:rPr>
+              <w:t xml:space="default">0.0020</w:t>
+            </w:r>
+          </w:p>
+        </w:tc>
+        <w:tc>
+          <w:tcPr>
+            <w:tcBorders>
+              <w:top w:val="single" w:space="0" w:color="D3D3D3"/>
+              <w:bottom w:val="single" w:space="0" w:color="D3D3D3"/>
+              <w:start w:val="single" w:space="0" w:color="D3D3D3"/>
+              <w:end w:val="single" w:space="0" w:color="D3D3D3"/>
+            </w:tcBorders>
+          </w:tcPr>
+          <w:p>
+            <w:pPr>
+              <w:spacing w:before="0" w:after="60"/>
+              <w:keepNext/>
+              <w:jc w:val="end"/>
+            </w:pPr>
+            <w:r>
+              <w:rPr>
+                <w:rFonts w:ascii="Calibri" w:hAnsi="Calibri"/>
+                <w:sz w:val="20"/>
+              </w:rPr>
+              <w:t xml:space="default">2.5770</w:t>
+            </w:r>
+          </w:p>
+        </w:tc>
+        <w:tc>
+          <w:tcPr>
+            <w:tcBorders>
+              <w:top w:val="single" w:space="0" w:color="D3D3D3"/>
+              <w:bottom w:val="single" w:space="0" w:color="D3D3D3"/>
+              <w:start w:val="single" w:space="0" w:color="D3D3D3"/>
+              <w:end w:val="single" w:space="0" w:color="D3D3D3"/>
+            </w:tcBorders>
+          </w:tcPr>
+          <w:p>
+            <w:pPr>
+              <w:spacing w:before="0" w:after="60"/>
+              <w:keepNext/>
+              <w:jc w:val="end"/>
+            </w:pPr>
+            <w:r>
+              <w:rPr>
+                <w:rFonts w:ascii="Calibri" w:hAnsi="Calibri"/>
+                <w:sz w:val="20"/>
+              </w:rPr>
+              <w:t xml:space="default">0.0100</w:t>
             </w:r>
           </w:p>
         </w:tc>
@@ -1055,7 +1055,7 @@
                 <w:rFonts w:ascii="Calibri" w:hAnsi="Calibri"/>
                 <w:sz w:val="20"/>
               </w:rPr>
-              <w:t xml:space="default">0.0026</w:t>
+              <w:t xml:space="default">0.0032</w:t>
             </w:r>
           </w:p>
         </w:tc>
@@ -1103,31 +1103,31 @@
                 <w:rFonts w:ascii="Calibri" w:hAnsi="Calibri"/>
                 <w:sz w:val="20"/>
               </w:rPr>
-              <w:t xml:space="default">0.6515</w:t>
-            </w:r>
-          </w:p>
-        </w:tc>
-        <w:tc>
-          <w:tcPr>
-            <w:tcBorders>
-              <w:top w:val="single" w:space="0" w:color="D3D3D3"/>
-              <w:bottom w:val="single" w:space="0" w:color="D3D3D3"/>
-              <w:start w:val="single" w:space="0" w:color="D3D3D3"/>
-              <w:end w:val="single" w:space="0" w:color="D3D3D3"/>
-            </w:tcBorders>
-          </w:tcPr>
-          <w:p>
-            <w:pPr>
-              <w:spacing w:before="0" w:after="60"/>
-              <w:keepNext/>
-              <w:jc w:val="end"/>
-            </w:pPr>
-            <w:r>
-              <w:rPr>
-                <w:rFonts w:ascii="Calibri" w:hAnsi="Calibri"/>
-                <w:sz w:val="20"/>
-              </w:rPr>
-              <w:t xml:space="default">0.5147</w:t>
+              <w:t xml:space="default">0.8095</w:t>
+            </w:r>
+          </w:p>
+        </w:tc>
+        <w:tc>
+          <w:tcPr>
+            <w:tcBorders>
+              <w:top w:val="single" w:space="0" w:color="D3D3D3"/>
+              <w:bottom w:val="single" w:space="0" w:color="D3D3D3"/>
+              <w:start w:val="single" w:space="0" w:color="D3D3D3"/>
+              <w:end w:val="single" w:space="0" w:color="D3D3D3"/>
+            </w:tcBorders>
+          </w:tcPr>
+          <w:p>
+            <w:pPr>
+              <w:spacing w:before="0" w:after="60"/>
+              <w:keepNext/>
+              <w:jc w:val="end"/>
+            </w:pPr>
+            <w:r>
+              <w:rPr>
+                <w:rFonts w:ascii="Calibri" w:hAnsi="Calibri"/>
+                <w:sz w:val="20"/>
+              </w:rPr>
+              <w:t xml:space="default">0.4182</w:t>
             </w:r>
           </w:p>
         </w:tc>

</xml_diff>

<commit_message>
more edits for reviewers
</commit_message>
<xml_diff>
--- a/figures/for_paper/abundance_coef_table.docx
+++ b/figures/for_paper/abundance_coef_table.docx
@@ -228,31 +228,31 @@
                 <w:rFonts w:ascii="Calibri" w:hAnsi="Calibri"/>
                 <w:sz w:val="20"/>
               </w:rPr>
-              <w:t xml:space="default">0.5400</w:t>
-            </w:r>
-          </w:p>
-        </w:tc>
-        <w:tc>
-          <w:tcPr>
-            <w:tcBorders>
-              <w:top w:val="single" w:space="0" w:color="D3D3D3"/>
-              <w:bottom w:val="single" w:space="0" w:color="D3D3D3"/>
-              <w:start w:val="single" w:space="0" w:color="D3D3D3"/>
-              <w:end w:val="single" w:space="0" w:color="D3D3D3"/>
-            </w:tcBorders>
-          </w:tcPr>
-          <w:p>
-            <w:pPr>
-              <w:spacing w:before="0" w:after="60"/>
-              <w:keepNext/>
-              <w:jc w:val="end"/>
-            </w:pPr>
-            <w:r>
-              <w:rPr>
-                <w:rFonts w:ascii="Calibri" w:hAnsi="Calibri"/>
-                <w:sz w:val="20"/>
-              </w:rPr>
-              <w:t xml:space="default">0.5892</w:t>
+              <w:t xml:space="default">0.5359</w:t>
+            </w:r>
+          </w:p>
+        </w:tc>
+        <w:tc>
+          <w:tcPr>
+            <w:tcBorders>
+              <w:top w:val="single" w:space="0" w:color="D3D3D3"/>
+              <w:bottom w:val="single" w:space="0" w:color="D3D3D3"/>
+              <w:start w:val="single" w:space="0" w:color="D3D3D3"/>
+              <w:end w:val="single" w:space="0" w:color="D3D3D3"/>
+            </w:tcBorders>
+          </w:tcPr>
+          <w:p>
+            <w:pPr>
+              <w:spacing w:before="0" w:after="60"/>
+              <w:keepNext/>
+              <w:jc w:val="end"/>
+            </w:pPr>
+            <w:r>
+              <w:rPr>
+                <w:rFonts w:ascii="Calibri" w:hAnsi="Calibri"/>
+                <w:sz w:val="20"/>
+              </w:rPr>
+              <w:t xml:space="default">0.5921</w:t>
             </w:r>
           </w:p>
         </w:tc>
@@ -305,79 +305,79 @@
                 <w:rFonts w:ascii="Calibri" w:hAnsi="Calibri"/>
                 <w:sz w:val="20"/>
               </w:rPr>
-              <w:t xml:space="default">-0.0333</w:t>
-            </w:r>
-          </w:p>
-        </w:tc>
-        <w:tc>
-          <w:tcPr>
-            <w:tcBorders>
-              <w:top w:val="single" w:space="0" w:color="D3D3D3"/>
-              <w:bottom w:val="single" w:space="0" w:color="D3D3D3"/>
-              <w:start w:val="single" w:space="0" w:color="D3D3D3"/>
-              <w:end w:val="single" w:space="0" w:color="D3D3D3"/>
-            </w:tcBorders>
-          </w:tcPr>
-          <w:p>
-            <w:pPr>
-              <w:spacing w:before="0" w:after="60"/>
-              <w:keepNext/>
-              <w:jc w:val="end"/>
-            </w:pPr>
-            <w:r>
-              <w:rPr>
-                <w:rFonts w:ascii="Calibri" w:hAnsi="Calibri"/>
-                <w:sz w:val="20"/>
-              </w:rPr>
-              <w:t xml:space="default">0.2313</w:t>
-            </w:r>
-          </w:p>
-        </w:tc>
-        <w:tc>
-          <w:tcPr>
-            <w:tcBorders>
-              <w:top w:val="single" w:space="0" w:color="D3D3D3"/>
-              <w:bottom w:val="single" w:space="0" w:color="D3D3D3"/>
-              <w:start w:val="single" w:space="0" w:color="D3D3D3"/>
-              <w:end w:val="single" w:space="0" w:color="D3D3D3"/>
-            </w:tcBorders>
-          </w:tcPr>
-          <w:p>
-            <w:pPr>
-              <w:spacing w:before="0" w:after="60"/>
-              <w:keepNext/>
-              <w:jc w:val="end"/>
-            </w:pPr>
-            <w:r>
-              <w:rPr>
-                <w:rFonts w:ascii="Calibri" w:hAnsi="Calibri"/>
-                <w:sz w:val="20"/>
-              </w:rPr>
-              <w:t xml:space="default">0.1440</w:t>
-            </w:r>
-          </w:p>
-        </w:tc>
-        <w:tc>
-          <w:tcPr>
-            <w:tcBorders>
-              <w:top w:val="single" w:space="0" w:color="D3D3D3"/>
-              <w:bottom w:val="single" w:space="0" w:color="D3D3D3"/>
-              <w:start w:val="single" w:space="0" w:color="D3D3D3"/>
-              <w:end w:val="single" w:space="0" w:color="D3D3D3"/>
-            </w:tcBorders>
-          </w:tcPr>
-          <w:p>
-            <w:pPr>
-              <w:spacing w:before="0" w:after="60"/>
-              <w:keepNext/>
-              <w:jc w:val="end"/>
-            </w:pPr>
-            <w:r>
-              <w:rPr>
-                <w:rFonts w:ascii="Calibri" w:hAnsi="Calibri"/>
-                <w:sz w:val="20"/>
-              </w:rPr>
-              <w:t xml:space="default">0.8855</w:t>
+              <w:t xml:space="default">-0.0477</w:t>
+            </w:r>
+          </w:p>
+        </w:tc>
+        <w:tc>
+          <w:tcPr>
+            <w:tcBorders>
+              <w:top w:val="single" w:space="0" w:color="D3D3D3"/>
+              <w:bottom w:val="single" w:space="0" w:color="D3D3D3"/>
+              <w:start w:val="single" w:space="0" w:color="D3D3D3"/>
+              <w:end w:val="single" w:space="0" w:color="D3D3D3"/>
+            </w:tcBorders>
+          </w:tcPr>
+          <w:p>
+            <w:pPr>
+              <w:spacing w:before="0" w:after="60"/>
+              <w:keepNext/>
+              <w:jc w:val="end"/>
+            </w:pPr>
+            <w:r>
+              <w:rPr>
+                <w:rFonts w:ascii="Calibri" w:hAnsi="Calibri"/>
+                <w:sz w:val="20"/>
+              </w:rPr>
+              <w:t xml:space="default">0.2380</w:t>
+            </w:r>
+          </w:p>
+        </w:tc>
+        <w:tc>
+          <w:tcPr>
+            <w:tcBorders>
+              <w:top w:val="single" w:space="0" w:color="D3D3D3"/>
+              <w:bottom w:val="single" w:space="0" w:color="D3D3D3"/>
+              <w:start w:val="single" w:space="0" w:color="D3D3D3"/>
+              <w:end w:val="single" w:space="0" w:color="D3D3D3"/>
+            </w:tcBorders>
+          </w:tcPr>
+          <w:p>
+            <w:pPr>
+              <w:spacing w:before="0" w:after="60"/>
+              <w:keepNext/>
+              <w:jc w:val="end"/>
+            </w:pPr>
+            <w:r>
+              <w:rPr>
+                <w:rFonts w:ascii="Calibri" w:hAnsi="Calibri"/>
+                <w:sz w:val="20"/>
+              </w:rPr>
+              <w:t xml:space="default">0.2002</w:t>
+            </w:r>
+          </w:p>
+        </w:tc>
+        <w:tc>
+          <w:tcPr>
+            <w:tcBorders>
+              <w:top w:val="single" w:space="0" w:color="D3D3D3"/>
+              <w:bottom w:val="single" w:space="0" w:color="D3D3D3"/>
+              <w:start w:val="single" w:space="0" w:color="D3D3D3"/>
+              <w:end w:val="single" w:space="0" w:color="D3D3D3"/>
+            </w:tcBorders>
+          </w:tcPr>
+          <w:p>
+            <w:pPr>
+              <w:spacing w:before="0" w:after="60"/>
+              <w:keepNext/>
+              <w:jc w:val="end"/>
+            </w:pPr>
+            <w:r>
+              <w:rPr>
+                <w:rFonts w:ascii="Calibri" w:hAnsi="Calibri"/>
+                <w:sz w:val="20"/>
+              </w:rPr>
+              <w:t xml:space="default">0.8413</w:t>
             </w:r>
           </w:p>
         </w:tc>
@@ -430,79 +430,79 @@
                 <w:rFonts w:ascii="Calibri" w:hAnsi="Calibri"/>
                 <w:sz w:val="20"/>
               </w:rPr>
-              <w:t xml:space="default">-0.0879</w:t>
-            </w:r>
-          </w:p>
-        </w:tc>
-        <w:tc>
-          <w:tcPr>
-            <w:tcBorders>
-              <w:top w:val="single" w:space="0" w:color="D3D3D3"/>
-              <w:bottom w:val="single" w:space="0" w:color="D3D3D3"/>
-              <w:start w:val="single" w:space="0" w:color="D3D3D3"/>
-              <w:end w:val="single" w:space="0" w:color="D3D3D3"/>
-            </w:tcBorders>
-          </w:tcPr>
-          <w:p>
-            <w:pPr>
-              <w:spacing w:before="0" w:after="60"/>
-              <w:keepNext/>
-              <w:jc w:val="end"/>
-            </w:pPr>
-            <w:r>
-              <w:rPr>
-                <w:rFonts w:ascii="Calibri" w:hAnsi="Calibri"/>
-                <w:sz w:val="20"/>
-              </w:rPr>
-              <w:t xml:space="default">0.1939</w:t>
-            </w:r>
-          </w:p>
-        </w:tc>
-        <w:tc>
-          <w:tcPr>
-            <w:tcBorders>
-              <w:top w:val="single" w:space="0" w:color="D3D3D3"/>
-              <w:bottom w:val="single" w:space="0" w:color="D3D3D3"/>
-              <w:start w:val="single" w:space="0" w:color="D3D3D3"/>
-              <w:end w:val="single" w:space="0" w:color="D3D3D3"/>
-            </w:tcBorders>
-          </w:tcPr>
-          <w:p>
-            <w:pPr>
-              <w:spacing w:before="0" w:after="60"/>
-              <w:keepNext/>
-              <w:jc w:val="end"/>
-            </w:pPr>
-            <w:r>
-              <w:rPr>
-                <w:rFonts w:ascii="Calibri" w:hAnsi="Calibri"/>
-                <w:sz w:val="20"/>
-              </w:rPr>
-              <w:t xml:space="default">0.4535</w:t>
-            </w:r>
-          </w:p>
-        </w:tc>
-        <w:tc>
-          <w:tcPr>
-            <w:tcBorders>
-              <w:top w:val="single" w:space="0" w:color="D3D3D3"/>
-              <w:bottom w:val="single" w:space="0" w:color="D3D3D3"/>
-              <w:start w:val="single" w:space="0" w:color="D3D3D3"/>
-              <w:end w:val="single" w:space="0" w:color="D3D3D3"/>
-            </w:tcBorders>
-          </w:tcPr>
-          <w:p>
-            <w:pPr>
-              <w:spacing w:before="0" w:after="60"/>
-              <w:keepNext/>
-              <w:jc w:val="end"/>
-            </w:pPr>
-            <w:r>
-              <w:rPr>
-                <w:rFonts w:ascii="Calibri" w:hAnsi="Calibri"/>
-                <w:sz w:val="20"/>
-              </w:rPr>
-              <w:t xml:space="default">0.6502</w:t>
+              <w:t xml:space="default">-0.1025</w:t>
+            </w:r>
+          </w:p>
+        </w:tc>
+        <w:tc>
+          <w:tcPr>
+            <w:tcBorders>
+              <w:top w:val="single" w:space="0" w:color="D3D3D3"/>
+              <w:bottom w:val="single" w:space="0" w:color="D3D3D3"/>
+              <w:start w:val="single" w:space="0" w:color="D3D3D3"/>
+              <w:end w:val="single" w:space="0" w:color="D3D3D3"/>
+            </w:tcBorders>
+          </w:tcPr>
+          <w:p>
+            <w:pPr>
+              <w:spacing w:before="0" w:after="60"/>
+              <w:keepNext/>
+              <w:jc w:val="end"/>
+            </w:pPr>
+            <w:r>
+              <w:rPr>
+                <w:rFonts w:ascii="Calibri" w:hAnsi="Calibri"/>
+                <w:sz w:val="20"/>
+              </w:rPr>
+              <w:t xml:space="default">0.2020</w:t>
+            </w:r>
+          </w:p>
+        </w:tc>
+        <w:tc>
+          <w:tcPr>
+            <w:tcBorders>
+              <w:top w:val="single" w:space="0" w:color="D3D3D3"/>
+              <w:bottom w:val="single" w:space="0" w:color="D3D3D3"/>
+              <w:start w:val="single" w:space="0" w:color="D3D3D3"/>
+              <w:end w:val="single" w:space="0" w:color="D3D3D3"/>
+            </w:tcBorders>
+          </w:tcPr>
+          <w:p>
+            <w:pPr>
+              <w:spacing w:before="0" w:after="60"/>
+              <w:keepNext/>
+              <w:jc w:val="end"/>
+            </w:pPr>
+            <w:r>
+              <w:rPr>
+                <w:rFonts w:ascii="Calibri" w:hAnsi="Calibri"/>
+                <w:sz w:val="20"/>
+              </w:rPr>
+              <w:t xml:space="default">0.5073</w:t>
+            </w:r>
+          </w:p>
+        </w:tc>
+        <w:tc>
+          <w:tcPr>
+            <w:tcBorders>
+              <w:top w:val="single" w:space="0" w:color="D3D3D3"/>
+              <w:bottom w:val="single" w:space="0" w:color="D3D3D3"/>
+              <w:start w:val="single" w:space="0" w:color="D3D3D3"/>
+              <w:end w:val="single" w:space="0" w:color="D3D3D3"/>
+            </w:tcBorders>
+          </w:tcPr>
+          <w:p>
+            <w:pPr>
+              <w:spacing w:before="0" w:after="60"/>
+              <w:keepNext/>
+              <w:jc w:val="end"/>
+            </w:pPr>
+            <w:r>
+              <w:rPr>
+                <w:rFonts w:ascii="Calibri" w:hAnsi="Calibri"/>
+                <w:sz w:val="20"/>
+              </w:rPr>
+              <w:t xml:space="default">0.6120</w:t>
             </w:r>
           </w:p>
         </w:tc>
@@ -555,79 +555,79 @@
                 <w:rFonts w:ascii="Calibri" w:hAnsi="Calibri"/>
                 <w:sz w:val="20"/>
               </w:rPr>
-              <w:t xml:space="default">-0.2320</w:t>
-            </w:r>
-          </w:p>
-        </w:tc>
-        <w:tc>
-          <w:tcPr>
-            <w:tcBorders>
-              <w:top w:val="single" w:space="0" w:color="D3D3D3"/>
-              <w:bottom w:val="single" w:space="0" w:color="D3D3D3"/>
-              <w:start w:val="single" w:space="0" w:color="D3D3D3"/>
-              <w:end w:val="single" w:space="0" w:color="D3D3D3"/>
-            </w:tcBorders>
-          </w:tcPr>
-          <w:p>
-            <w:pPr>
-              <w:spacing w:before="0" w:after="60"/>
-              <w:keepNext/>
-              <w:jc w:val="end"/>
-            </w:pPr>
-            <w:r>
-              <w:rPr>
-                <w:rFonts w:ascii="Calibri" w:hAnsi="Calibri"/>
-                <w:sz w:val="20"/>
-              </w:rPr>
-              <w:t xml:space="default">0.3305</w:t>
-            </w:r>
-          </w:p>
-        </w:tc>
-        <w:tc>
-          <w:tcPr>
-            <w:tcBorders>
-              <w:top w:val="single" w:space="0" w:color="D3D3D3"/>
-              <w:bottom w:val="single" w:space="0" w:color="D3D3D3"/>
-              <w:start w:val="single" w:space="0" w:color="D3D3D3"/>
-              <w:end w:val="single" w:space="0" w:color="D3D3D3"/>
-            </w:tcBorders>
-          </w:tcPr>
-          <w:p>
-            <w:pPr>
-              <w:spacing w:before="0" w:after="60"/>
-              <w:keepNext/>
-              <w:jc w:val="end"/>
-            </w:pPr>
-            <w:r>
-              <w:rPr>
-                <w:rFonts w:ascii="Calibri" w:hAnsi="Calibri"/>
-                <w:sz w:val="20"/>
-              </w:rPr>
-              <w:t xml:space="default">0.7020</w:t>
-            </w:r>
-          </w:p>
-        </w:tc>
-        <w:tc>
-          <w:tcPr>
-            <w:tcBorders>
-              <w:top w:val="single" w:space="0" w:color="D3D3D3"/>
-              <w:bottom w:val="single" w:space="0" w:color="D3D3D3"/>
-              <w:start w:val="single" w:space="0" w:color="D3D3D3"/>
-              <w:end w:val="single" w:space="0" w:color="D3D3D3"/>
-            </w:tcBorders>
-          </w:tcPr>
-          <w:p>
-            <w:pPr>
-              <w:spacing w:before="0" w:after="60"/>
-              <w:keepNext/>
-              <w:jc w:val="end"/>
-            </w:pPr>
-            <w:r>
-              <w:rPr>
-                <w:rFonts w:ascii="Calibri" w:hAnsi="Calibri"/>
-                <w:sz w:val="20"/>
-              </w:rPr>
-              <w:t xml:space="default">0.4827</w:t>
+              <w:t xml:space="default">-0.2535</w:t>
+            </w:r>
+          </w:p>
+        </w:tc>
+        <w:tc>
+          <w:tcPr>
+            <w:tcBorders>
+              <w:top w:val="single" w:space="0" w:color="D3D3D3"/>
+              <w:bottom w:val="single" w:space="0" w:color="D3D3D3"/>
+              <w:start w:val="single" w:space="0" w:color="D3D3D3"/>
+              <w:end w:val="single" w:space="0" w:color="D3D3D3"/>
+            </w:tcBorders>
+          </w:tcPr>
+          <w:p>
+            <w:pPr>
+              <w:spacing w:before="0" w:after="60"/>
+              <w:keepNext/>
+              <w:jc w:val="end"/>
+            </w:pPr>
+            <w:r>
+              <w:rPr>
+                <w:rFonts w:ascii="Calibri" w:hAnsi="Calibri"/>
+                <w:sz w:val="20"/>
+              </w:rPr>
+              <w:t xml:space="default">0.3366</w:t>
+            </w:r>
+          </w:p>
+        </w:tc>
+        <w:tc>
+          <w:tcPr>
+            <w:tcBorders>
+              <w:top w:val="single" w:space="0" w:color="D3D3D3"/>
+              <w:bottom w:val="single" w:space="0" w:color="D3D3D3"/>
+              <w:start w:val="single" w:space="0" w:color="D3D3D3"/>
+              <w:end w:val="single" w:space="0" w:color="D3D3D3"/>
+            </w:tcBorders>
+          </w:tcPr>
+          <w:p>
+            <w:pPr>
+              <w:spacing w:before="0" w:after="60"/>
+              <w:keepNext/>
+              <w:jc w:val="end"/>
+            </w:pPr>
+            <w:r>
+              <w:rPr>
+                <w:rFonts w:ascii="Calibri" w:hAnsi="Calibri"/>
+                <w:sz w:val="20"/>
+              </w:rPr>
+              <w:t xml:space="default">0.7531</w:t>
+            </w:r>
+          </w:p>
+        </w:tc>
+        <w:tc>
+          <w:tcPr>
+            <w:tcBorders>
+              <w:top w:val="single" w:space="0" w:color="D3D3D3"/>
+              <w:bottom w:val="single" w:space="0" w:color="D3D3D3"/>
+              <w:start w:val="single" w:space="0" w:color="D3D3D3"/>
+              <w:end w:val="single" w:space="0" w:color="D3D3D3"/>
+            </w:tcBorders>
+          </w:tcPr>
+          <w:p>
+            <w:pPr>
+              <w:spacing w:before="0" w:after="60"/>
+              <w:keepNext/>
+              <w:jc w:val="end"/>
+            </w:pPr>
+            <w:r>
+              <w:rPr>
+                <w:rFonts w:ascii="Calibri" w:hAnsi="Calibri"/>
+                <w:sz w:val="20"/>
+              </w:rPr>
+              <w:t xml:space="default">0.4514</w:t>
             </w:r>
           </w:p>
         </w:tc>
@@ -680,79 +680,79 @@
                 <w:rFonts w:ascii="Calibri" w:hAnsi="Calibri"/>
                 <w:sz w:val="20"/>
               </w:rPr>
-              <w:t xml:space="default">0.0103</w:t>
-            </w:r>
-          </w:p>
-        </w:tc>
-        <w:tc>
-          <w:tcPr>
-            <w:tcBorders>
-              <w:top w:val="single" w:space="0" w:color="D3D3D3"/>
-              <w:bottom w:val="single" w:space="0" w:color="D3D3D3"/>
-              <w:start w:val="single" w:space="0" w:color="D3D3D3"/>
-              <w:end w:val="single" w:space="0" w:color="D3D3D3"/>
-            </w:tcBorders>
-          </w:tcPr>
-          <w:p>
-            <w:pPr>
-              <w:spacing w:before="0" w:after="60"/>
-              <w:keepNext/>
-              <w:jc w:val="end"/>
-            </w:pPr>
-            <w:r>
-              <w:rPr>
-                <w:rFonts w:ascii="Calibri" w:hAnsi="Calibri"/>
-                <w:sz w:val="20"/>
-              </w:rPr>
-              <w:t xml:space="default">0.0111</w:t>
-            </w:r>
-          </w:p>
-        </w:tc>
-        <w:tc>
-          <w:tcPr>
-            <w:tcBorders>
-              <w:top w:val="single" w:space="0" w:color="D3D3D3"/>
-              <w:bottom w:val="single" w:space="0" w:color="D3D3D3"/>
-              <w:start w:val="single" w:space="0" w:color="D3D3D3"/>
-              <w:end w:val="single" w:space="0" w:color="D3D3D3"/>
-            </w:tcBorders>
-          </w:tcPr>
-          <w:p>
-            <w:pPr>
-              <w:spacing w:before="0" w:after="60"/>
-              <w:keepNext/>
-              <w:jc w:val="end"/>
-            </w:pPr>
-            <w:r>
-              <w:rPr>
-                <w:rFonts w:ascii="Calibri" w:hAnsi="Calibri"/>
-                <w:sz w:val="20"/>
-              </w:rPr>
-              <w:t xml:space="default">0.9297</w:t>
-            </w:r>
-          </w:p>
-        </w:tc>
-        <w:tc>
-          <w:tcPr>
-            <w:tcBorders>
-              <w:top w:val="single" w:space="0" w:color="D3D3D3"/>
-              <w:bottom w:val="single" w:space="0" w:color="D3D3D3"/>
-              <w:start w:val="single" w:space="0" w:color="D3D3D3"/>
-              <w:end w:val="single" w:space="0" w:color="D3D3D3"/>
-            </w:tcBorders>
-          </w:tcPr>
-          <w:p>
-            <w:pPr>
-              <w:spacing w:before="0" w:after="60"/>
-              <w:keepNext/>
-              <w:jc w:val="end"/>
-            </w:pPr>
-            <w:r>
-              <w:rPr>
-                <w:rFonts w:ascii="Calibri" w:hAnsi="Calibri"/>
-                <w:sz w:val="20"/>
-              </w:rPr>
-              <w:t xml:space="default">0.3525</w:t>
+              <w:t xml:space="default">0.0104</w:t>
+            </w:r>
+          </w:p>
+        </w:tc>
+        <w:tc>
+          <w:tcPr>
+            <w:tcBorders>
+              <w:top w:val="single" w:space="0" w:color="D3D3D3"/>
+              <w:bottom w:val="single" w:space="0" w:color="D3D3D3"/>
+              <w:start w:val="single" w:space="0" w:color="D3D3D3"/>
+              <w:end w:val="single" w:space="0" w:color="D3D3D3"/>
+            </w:tcBorders>
+          </w:tcPr>
+          <w:p>
+            <w:pPr>
+              <w:spacing w:before="0" w:after="60"/>
+              <w:keepNext/>
+              <w:jc w:val="end"/>
+            </w:pPr>
+            <w:r>
+              <w:rPr>
+                <w:rFonts w:ascii="Calibri" w:hAnsi="Calibri"/>
+                <w:sz w:val="20"/>
+              </w:rPr>
+              <w:t xml:space="default">0.0110</w:t>
+            </w:r>
+          </w:p>
+        </w:tc>
+        <w:tc>
+          <w:tcPr>
+            <w:tcBorders>
+              <w:top w:val="single" w:space="0" w:color="D3D3D3"/>
+              <w:bottom w:val="single" w:space="0" w:color="D3D3D3"/>
+              <w:start w:val="single" w:space="0" w:color="D3D3D3"/>
+              <w:end w:val="single" w:space="0" w:color="D3D3D3"/>
+            </w:tcBorders>
+          </w:tcPr>
+          <w:p>
+            <w:pPr>
+              <w:spacing w:before="0" w:after="60"/>
+              <w:keepNext/>
+              <w:jc w:val="end"/>
+            </w:pPr>
+            <w:r>
+              <w:rPr>
+                <w:rFonts w:ascii="Calibri" w:hAnsi="Calibri"/>
+                <w:sz w:val="20"/>
+              </w:rPr>
+              <w:t xml:space="default">0.9392</w:t>
+            </w:r>
+          </w:p>
+        </w:tc>
+        <w:tc>
+          <w:tcPr>
+            <w:tcBorders>
+              <w:top w:val="single" w:space="0" w:color="D3D3D3"/>
+              <w:bottom w:val="single" w:space="0" w:color="D3D3D3"/>
+              <w:start w:val="single" w:space="0" w:color="D3D3D3"/>
+              <w:end w:val="single" w:space="0" w:color="D3D3D3"/>
+            </w:tcBorders>
+          </w:tcPr>
+          <w:p>
+            <w:pPr>
+              <w:spacing w:before="0" w:after="60"/>
+              <w:keepNext/>
+              <w:jc w:val="end"/>
+            </w:pPr>
+            <w:r>
+              <w:rPr>
+                <w:rFonts w:ascii="Calibri" w:hAnsi="Calibri"/>
+                <w:sz w:val="20"/>
+              </w:rPr>
+              <w:t xml:space="default">0.3476</w:t>
             </w:r>
           </w:p>
         </w:tc>
@@ -805,79 +805,79 @@
                 <w:rFonts w:ascii="Calibri" w:hAnsi="Calibri"/>
                 <w:sz w:val="20"/>
               </w:rPr>
-              <w:t xml:space="default">0.0405</w:t>
-            </w:r>
-          </w:p>
-        </w:tc>
-        <w:tc>
-          <w:tcPr>
-            <w:tcBorders>
-              <w:top w:val="single" w:space="0" w:color="D3D3D3"/>
-              <w:bottom w:val="single" w:space="0" w:color="D3D3D3"/>
-              <w:start w:val="single" w:space="0" w:color="D3D3D3"/>
-              <w:end w:val="single" w:space="0" w:color="D3D3D3"/>
-            </w:tcBorders>
-          </w:tcPr>
-          <w:p>
-            <w:pPr>
-              <w:spacing w:before="0" w:after="60"/>
-              <w:keepNext/>
-              <w:jc w:val="end"/>
-            </w:pPr>
-            <w:r>
-              <w:rPr>
-                <w:rFonts w:ascii="Calibri" w:hAnsi="Calibri"/>
-                <w:sz w:val="20"/>
-              </w:rPr>
-              <w:t xml:space="default">0.3891</w:t>
-            </w:r>
-          </w:p>
-        </w:tc>
-        <w:tc>
-          <w:tcPr>
-            <w:tcBorders>
-              <w:top w:val="single" w:space="0" w:color="D3D3D3"/>
-              <w:bottom w:val="single" w:space="0" w:color="D3D3D3"/>
-              <w:start w:val="single" w:space="0" w:color="D3D3D3"/>
-              <w:end w:val="single" w:space="0" w:color="D3D3D3"/>
-            </w:tcBorders>
-          </w:tcPr>
-          <w:p>
-            <w:pPr>
-              <w:spacing w:before="0" w:after="60"/>
-              <w:keepNext/>
-              <w:jc w:val="end"/>
-            </w:pPr>
-            <w:r>
-              <w:rPr>
-                <w:rFonts w:ascii="Calibri" w:hAnsi="Calibri"/>
-                <w:sz w:val="20"/>
-              </w:rPr>
-              <w:t xml:space="default">0.1042</w:t>
-            </w:r>
-          </w:p>
-        </w:tc>
-        <w:tc>
-          <w:tcPr>
-            <w:tcBorders>
-              <w:top w:val="single" w:space="0" w:color="D3D3D3"/>
-              <w:bottom w:val="single" w:space="0" w:color="D3D3D3"/>
-              <w:start w:val="single" w:space="0" w:color="D3D3D3"/>
-              <w:end w:val="single" w:space="0" w:color="D3D3D3"/>
-            </w:tcBorders>
-          </w:tcPr>
-          <w:p>
-            <w:pPr>
-              <w:spacing w:before="0" w:after="60"/>
-              <w:keepNext/>
-              <w:jc w:val="end"/>
-            </w:pPr>
-            <w:r>
-              <w:rPr>
-                <w:rFonts w:ascii="Calibri" w:hAnsi="Calibri"/>
-                <w:sz w:val="20"/>
-              </w:rPr>
-              <w:t xml:space="default">0.9170</w:t>
+              <w:t xml:space="default">0.0746</w:t>
+            </w:r>
+          </w:p>
+        </w:tc>
+        <w:tc>
+          <w:tcPr>
+            <w:tcBorders>
+              <w:top w:val="single" w:space="0" w:color="D3D3D3"/>
+              <w:bottom w:val="single" w:space="0" w:color="D3D3D3"/>
+              <w:start w:val="single" w:space="0" w:color="D3D3D3"/>
+              <w:end w:val="single" w:space="0" w:color="D3D3D3"/>
+            </w:tcBorders>
+          </w:tcPr>
+          <w:p>
+            <w:pPr>
+              <w:spacing w:before="0" w:after="60"/>
+              <w:keepNext/>
+              <w:jc w:val="end"/>
+            </w:pPr>
+            <w:r>
+              <w:rPr>
+                <w:rFonts w:ascii="Calibri" w:hAnsi="Calibri"/>
+                <w:sz w:val="20"/>
+              </w:rPr>
+              <w:t xml:space="default">0.4029</w:t>
+            </w:r>
+          </w:p>
+        </w:tc>
+        <w:tc>
+          <w:tcPr>
+            <w:tcBorders>
+              <w:top w:val="single" w:space="0" w:color="D3D3D3"/>
+              <w:bottom w:val="single" w:space="0" w:color="D3D3D3"/>
+              <w:start w:val="single" w:space="0" w:color="D3D3D3"/>
+              <w:end w:val="single" w:space="0" w:color="D3D3D3"/>
+            </w:tcBorders>
+          </w:tcPr>
+          <w:p>
+            <w:pPr>
+              <w:spacing w:before="0" w:after="60"/>
+              <w:keepNext/>
+              <w:jc w:val="end"/>
+            </w:pPr>
+            <w:r>
+              <w:rPr>
+                <w:rFonts w:ascii="Calibri" w:hAnsi="Calibri"/>
+                <w:sz w:val="20"/>
+              </w:rPr>
+              <w:t xml:space="default">0.1850</w:t>
+            </w:r>
+          </w:p>
+        </w:tc>
+        <w:tc>
+          <w:tcPr>
+            <w:tcBorders>
+              <w:top w:val="single" w:space="0" w:color="D3D3D3"/>
+              <w:bottom w:val="single" w:space="0" w:color="D3D3D3"/>
+              <w:start w:val="single" w:space="0" w:color="D3D3D3"/>
+              <w:end w:val="single" w:space="0" w:color="D3D3D3"/>
+            </w:tcBorders>
+          </w:tcPr>
+          <w:p>
+            <w:pPr>
+              <w:spacing w:before="0" w:after="60"/>
+              <w:keepNext/>
+              <w:jc w:val="end"/>
+            </w:pPr>
+            <w:r>
+              <w:rPr>
+                <w:rFonts w:ascii="Calibri" w:hAnsi="Calibri"/>
+                <w:sz w:val="20"/>
+              </w:rPr>
+              <w:t xml:space="default">0.8532</w:t>
             </w:r>
           </w:p>
         </w:tc>
@@ -978,31 +978,31 @@
                 <w:rFonts w:ascii="Calibri" w:hAnsi="Calibri"/>
                 <w:sz w:val="20"/>
               </w:rPr>
-              <w:t xml:space="default">2.5770</w:t>
-            </w:r>
-          </w:p>
-        </w:tc>
-        <w:tc>
-          <w:tcPr>
-            <w:tcBorders>
-              <w:top w:val="single" w:space="0" w:color="D3D3D3"/>
-              <w:bottom w:val="single" w:space="0" w:color="D3D3D3"/>
-              <w:start w:val="single" w:space="0" w:color="D3D3D3"/>
-              <w:end w:val="single" w:space="0" w:color="D3D3D3"/>
-            </w:tcBorders>
-          </w:tcPr>
-          <w:p>
-            <w:pPr>
-              <w:spacing w:before="0" w:after="60"/>
-              <w:keepNext/>
-              <w:jc w:val="end"/>
-            </w:pPr>
-            <w:r>
-              <w:rPr>
-                <w:rFonts w:ascii="Calibri" w:hAnsi="Calibri"/>
-                <w:sz w:val="20"/>
-              </w:rPr>
-              <w:t xml:space="default">0.0100</w:t>
+              <w:t xml:space="default">2.5687</w:t>
+            </w:r>
+          </w:p>
+        </w:tc>
+        <w:tc>
+          <w:tcPr>
+            <w:tcBorders>
+              <w:top w:val="single" w:space="0" w:color="D3D3D3"/>
+              <w:bottom w:val="single" w:space="0" w:color="D3D3D3"/>
+              <w:start w:val="single" w:space="0" w:color="D3D3D3"/>
+              <w:end w:val="single" w:space="0" w:color="D3D3D3"/>
+            </w:tcBorders>
+          </w:tcPr>
+          <w:p>
+            <w:pPr>
+              <w:spacing w:before="0" w:after="60"/>
+              <w:keepNext/>
+              <w:jc w:val="end"/>
+            </w:pPr>
+            <w:r>
+              <w:rPr>
+                <w:rFonts w:ascii="Calibri" w:hAnsi="Calibri"/>
+                <w:sz w:val="20"/>
+              </w:rPr>
+              <w:t xml:space="default">0.0102</w:t>
             </w:r>
           </w:p>
         </w:tc>
@@ -1103,31 +1103,31 @@
                 <w:rFonts w:ascii="Calibri" w:hAnsi="Calibri"/>
                 <w:sz w:val="20"/>
               </w:rPr>
-              <w:t xml:space="default">0.8095</w:t>
-            </w:r>
-          </w:p>
-        </w:tc>
-        <w:tc>
-          <w:tcPr>
-            <w:tcBorders>
-              <w:top w:val="single" w:space="0" w:color="D3D3D3"/>
-              <w:bottom w:val="single" w:space="0" w:color="D3D3D3"/>
-              <w:start w:val="single" w:space="0" w:color="D3D3D3"/>
-              <w:end w:val="single" w:space="0" w:color="D3D3D3"/>
-            </w:tcBorders>
-          </w:tcPr>
-          <w:p>
-            <w:pPr>
-              <w:spacing w:before="0" w:after="60"/>
-              <w:keepNext/>
-              <w:jc w:val="end"/>
-            </w:pPr>
-            <w:r>
-              <w:rPr>
-                <w:rFonts w:ascii="Calibri" w:hAnsi="Calibri"/>
-                <w:sz w:val="20"/>
-              </w:rPr>
-              <w:t xml:space="default">0.4182</w:t>
+              <w:t xml:space="default">0.8062</w:t>
+            </w:r>
+          </w:p>
+        </w:tc>
+        <w:tc>
+          <w:tcPr>
+            <w:tcBorders>
+              <w:top w:val="single" w:space="0" w:color="D3D3D3"/>
+              <w:bottom w:val="single" w:space="0" w:color="D3D3D3"/>
+              <w:start w:val="single" w:space="0" w:color="D3D3D3"/>
+              <w:end w:val="single" w:space="0" w:color="D3D3D3"/>
+            </w:tcBorders>
+          </w:tcPr>
+          <w:p>
+            <w:pPr>
+              <w:spacing w:before="0" w:after="60"/>
+              <w:keepNext/>
+              <w:jc w:val="end"/>
+            </w:pPr>
+            <w:r>
+              <w:rPr>
+                <w:rFonts w:ascii="Calibri" w:hAnsi="Calibri"/>
+                <w:sz w:val="20"/>
+              </w:rPr>
+              <w:t xml:space="default">0.4201</w:t>
             </w:r>
           </w:p>
         </w:tc>

</xml_diff>